<commit_message>
Update testes and seeder
</commit_message>
<xml_diff>
--- a/testes-usabilidade/TesteUsabilidadeCliente.docx
+++ b/testes-usabilidade/TesteUsabilidadeCliente.docx
@@ -85,16 +85,7 @@
     </w:p>
     <w:p>
       <w:r>
-        <w:t>Este teste tem como objetivo avaliar a usabilidade do si</w:t>
-      </w:r>
-      <w:r>
-        <w:t>t</w:t>
-      </w:r>
-      <w:r>
-        <w:t>e</w:t>
-      </w:r>
-      <w:r>
-        <w:t xml:space="preserve"> </w:t>
+        <w:t xml:space="preserve">Este teste tem como objetivo avaliar a usabilidade do site </w:t>
       </w:r>
       <w:proofErr w:type="spellStart"/>
       <w:r>
@@ -311,36 +302,60 @@
           <w:b/>
           <w:bCs/>
         </w:rPr>
-        <w:t>Ver quem ganhou a sessão de karting</w:t>
+        <w:t xml:space="preserve">Ver quem ganhou a </w:t>
+      </w:r>
+      <w:r>
+        <w:rPr>
+          <w:b/>
+          <w:bCs/>
+        </w:rPr>
+        <w:t xml:space="preserve">2ª </w:t>
+      </w:r>
+      <w:r>
+        <w:rPr>
+          <w:b/>
+          <w:bCs/>
+        </w:rPr>
+        <w:t>sessão de karting</w:t>
       </w:r>
       <w:r>
         <w:t xml:space="preserve"> realizada no dia </w:t>
       </w:r>
-      <w:proofErr w:type="spellStart"/>
-      <w:r>
-        <w:rPr>
-          <w:b/>
-          <w:bCs/>
-        </w:rPr>
-        <w:t>dd</w:t>
-      </w:r>
-      <w:proofErr w:type="spellEnd"/>
-      <w:r>
-        <w:rPr>
-          <w:b/>
-          <w:bCs/>
-        </w:rPr>
-        <w:t>-mm-</w:t>
-      </w:r>
-      <w:proofErr w:type="spellStart"/>
-      <w:r>
-        <w:rPr>
-          <w:b/>
-          <w:bCs/>
-        </w:rPr>
-        <w:t>aaaa</w:t>
-      </w:r>
-      <w:proofErr w:type="spellEnd"/>
+      <w:r>
+        <w:rPr>
+          <w:b/>
+          <w:bCs/>
+        </w:rPr>
+        <w:t>31</w:t>
+      </w:r>
+      <w:r>
+        <w:rPr>
+          <w:b/>
+          <w:bCs/>
+        </w:rPr>
+        <w:t>-</w:t>
+      </w:r>
+      <w:r>
+        <w:rPr>
+          <w:b/>
+          <w:bCs/>
+        </w:rPr>
+        <w:t>05</w:t>
+      </w:r>
+      <w:r>
+        <w:rPr>
+          <w:b/>
+          <w:bCs/>
+        </w:rPr>
+        <w:t>-</w:t>
+      </w:r>
+      <w:r>
+        <w:rPr>
+          <w:b/>
+          <w:bCs/>
+        </w:rPr>
+        <w:t>2025</w:t>
+      </w:r>
       <w:r>
         <w:t xml:space="preserve"> na pista </w:t>
       </w:r>
@@ -349,7 +364,21 @@
           <w:b/>
           <w:bCs/>
         </w:rPr>
-        <w:t>"XXXXX"</w:t>
+        <w:t>"</w:t>
+      </w:r>
+      <w:r>
+        <w:rPr>
+          <w:b/>
+          <w:bCs/>
+        </w:rPr>
+        <w:t>Kartódromo Internacional de Braga</w:t>
+      </w:r>
+      <w:r>
+        <w:rPr>
+          <w:b/>
+          <w:bCs/>
+        </w:rPr>
+        <w:t>"</w:t>
       </w:r>
       <w:r>
         <w:t>.</w:t>
@@ -1624,6 +1653,7 @@
   <w:style w:type="character" w:default="1" w:styleId="Tipodeletrapredefinidodopargrafo">
     <w:name w:val="Default Paragraph Font"/>
     <w:uiPriority w:val="1"/>
+    <w:semiHidden/>
     <w:unhideWhenUsed/>
   </w:style>
   <w:style w:type="table" w:default="1" w:styleId="Tabelanormal">

</xml_diff>